<commit_message>
w5 notes & hw
</commit_message>
<xml_diff>
--- a/Study/w5 notes.docx
+++ b/Study/w5 notes.docx
@@ -39,6 +39,268 @@
           <w:sz w:val="24"/>
           <w:szCs w:val="24"/>
         </w:rPr>
+        <w:t>SOA</w:t>
+      </w:r>
+      <w:r>
+        <w:rPr>
+          <w:rFonts w:asciiTheme="majorBidi" w:hAnsiTheme="majorBidi" w:cstheme="majorBidi"/>
+          <w:sz w:val="24"/>
+          <w:szCs w:val="24"/>
+        </w:rPr>
+        <w:t xml:space="preserve"> = </w:t>
+      </w:r>
+      <w:r>
+        <w:rPr>
+          <w:rFonts w:asciiTheme="majorBidi" w:hAnsiTheme="majorBidi" w:cstheme="majorBidi"/>
+          <w:sz w:val="24"/>
+          <w:szCs w:val="24"/>
+        </w:rPr>
+        <w:t>Service-Oriented Architecture</w:t>
+      </w:r>
+      <w:r>
+        <w:rPr>
+          <w:rFonts w:asciiTheme="majorBidi" w:hAnsiTheme="majorBidi" w:cstheme="majorBidi"/>
+          <w:sz w:val="24"/>
+          <w:szCs w:val="24"/>
+        </w:rPr>
+        <w:t xml:space="preserve"> is a software design paradigm</w:t>
+      </w:r>
+      <w:r>
+        <w:rPr>
+          <w:rFonts w:asciiTheme="majorBidi" w:hAnsiTheme="majorBidi" w:cstheme="majorBidi"/>
+          <w:sz w:val="24"/>
+          <w:szCs w:val="24"/>
+        </w:rPr>
+        <w:t xml:space="preserve"> where services are provided from one API resource to another API resource</w:t>
+      </w:r>
+      <w:r>
+        <w:rPr>
+          <w:rFonts w:asciiTheme="majorBidi" w:hAnsiTheme="majorBidi" w:cstheme="majorBidi"/>
+          <w:sz w:val="24"/>
+          <w:szCs w:val="24"/>
+        </w:rPr>
+        <w:t xml:space="preserve"> through a communication protocol over a network</w:t>
+      </w:r>
+    </w:p>
+    <w:p>
+      <w:pPr>
+        <w:pStyle w:val="ListParagraph"/>
+        <w:numPr>
+          <w:ilvl w:val="1"/>
+          <w:numId w:val="1"/>
+        </w:numPr>
+        <w:rPr>
+          <w:rFonts w:asciiTheme="majorBidi" w:hAnsiTheme="majorBidi" w:cstheme="majorBidi"/>
+          <w:sz w:val="24"/>
+          <w:szCs w:val="24"/>
+        </w:rPr>
+      </w:pPr>
+      <w:r>
+        <w:rPr>
+          <w:rFonts w:asciiTheme="majorBidi" w:hAnsiTheme="majorBidi" w:cstheme="majorBidi"/>
+          <w:sz w:val="24"/>
+          <w:szCs w:val="24"/>
+        </w:rPr>
+        <w:t>Properties</w:t>
+      </w:r>
+    </w:p>
+    <w:p>
+      <w:pPr>
+        <w:pStyle w:val="ListParagraph"/>
+        <w:numPr>
+          <w:ilvl w:val="2"/>
+          <w:numId w:val="1"/>
+        </w:numPr>
+        <w:rPr>
+          <w:rFonts w:asciiTheme="majorBidi" w:hAnsiTheme="majorBidi" w:cstheme="majorBidi"/>
+          <w:sz w:val="24"/>
+          <w:szCs w:val="24"/>
+        </w:rPr>
+      </w:pPr>
+      <w:r>
+        <w:rPr>
+          <w:rFonts w:asciiTheme="majorBidi" w:hAnsiTheme="majorBidi" w:cstheme="majorBidi"/>
+          <w:sz w:val="24"/>
+          <w:szCs w:val="24"/>
+        </w:rPr>
+        <w:t xml:space="preserve">SOA is a response to </w:t>
+      </w:r>
+    </w:p>
+    <w:p>
+      <w:pPr>
+        <w:pStyle w:val="ListParagraph"/>
+        <w:numPr>
+          <w:ilvl w:val="2"/>
+          <w:numId w:val="1"/>
+        </w:numPr>
+        <w:rPr>
+          <w:rFonts w:asciiTheme="majorBidi" w:hAnsiTheme="majorBidi" w:cstheme="majorBidi"/>
+          <w:sz w:val="24"/>
+          <w:szCs w:val="24"/>
+        </w:rPr>
+      </w:pPr>
+      <w:r>
+        <w:rPr>
+          <w:rFonts w:asciiTheme="majorBidi" w:hAnsiTheme="majorBidi" w:cstheme="majorBidi"/>
+          <w:sz w:val="24"/>
+          <w:szCs w:val="24"/>
+        </w:rPr>
+        <w:t>Focuses on services over components</w:t>
+      </w:r>
+    </w:p>
+    <w:p>
+      <w:pPr>
+        <w:pStyle w:val="ListParagraph"/>
+        <w:numPr>
+          <w:ilvl w:val="2"/>
+          <w:numId w:val="1"/>
+        </w:numPr>
+        <w:rPr>
+          <w:rFonts w:asciiTheme="majorBidi" w:hAnsiTheme="majorBidi" w:cstheme="majorBidi"/>
+          <w:sz w:val="24"/>
+          <w:szCs w:val="24"/>
+        </w:rPr>
+      </w:pPr>
+      <w:r>
+        <w:rPr>
+          <w:rFonts w:asciiTheme="majorBidi" w:hAnsiTheme="majorBidi" w:cstheme="majorBidi"/>
+          <w:sz w:val="24"/>
+          <w:szCs w:val="24"/>
+        </w:rPr>
+        <w:t xml:space="preserve">Interoperability &amp; cross platform </w:t>
+      </w:r>
+    </w:p>
+    <w:p>
+      <w:pPr>
+        <w:pStyle w:val="ListParagraph"/>
+        <w:numPr>
+          <w:ilvl w:val="2"/>
+          <w:numId w:val="1"/>
+        </w:numPr>
+        <w:rPr>
+          <w:rFonts w:asciiTheme="majorBidi" w:hAnsiTheme="majorBidi" w:cstheme="majorBidi"/>
+          <w:sz w:val="24"/>
+          <w:szCs w:val="24"/>
+        </w:rPr>
+      </w:pPr>
+      <w:r>
+        <w:rPr>
+          <w:rFonts w:asciiTheme="majorBidi" w:hAnsiTheme="majorBidi" w:cstheme="majorBidi"/>
+          <w:sz w:val="24"/>
+          <w:szCs w:val="24"/>
+        </w:rPr>
+        <w:t>Loosely coupled &amp; distributed</w:t>
+      </w:r>
+    </w:p>
+    <w:p>
+      <w:pPr>
+        <w:pStyle w:val="ListParagraph"/>
+        <w:numPr>
+          <w:ilvl w:val="2"/>
+          <w:numId w:val="1"/>
+        </w:numPr>
+        <w:rPr>
+          <w:rFonts w:asciiTheme="majorBidi" w:hAnsiTheme="majorBidi" w:cstheme="majorBidi"/>
+          <w:sz w:val="24"/>
+          <w:szCs w:val="24"/>
+        </w:rPr>
+      </w:pPr>
+      <w:r>
+        <w:rPr>
+          <w:rFonts w:asciiTheme="majorBidi" w:hAnsiTheme="majorBidi" w:cstheme="majorBidi"/>
+          <w:sz w:val="24"/>
+          <w:szCs w:val="24"/>
+        </w:rPr>
+        <w:t>Needs a high level of abstraction</w:t>
+      </w:r>
+    </w:p>
+    <w:p>
+      <w:pPr>
+        <w:pStyle w:val="ListParagraph"/>
+        <w:numPr>
+          <w:ilvl w:val="0"/>
+          <w:numId w:val="1"/>
+        </w:numPr>
+        <w:rPr>
+          <w:rFonts w:asciiTheme="majorBidi" w:hAnsiTheme="majorBidi" w:cstheme="majorBidi"/>
+          <w:sz w:val="24"/>
+          <w:szCs w:val="24"/>
+        </w:rPr>
+      </w:pPr>
+      <w:r>
+        <w:rPr>
+          <w:rFonts w:asciiTheme="majorBidi" w:hAnsiTheme="majorBidi" w:cstheme="majorBidi"/>
+          <w:sz w:val="24"/>
+          <w:szCs w:val="24"/>
+        </w:rPr>
+        <w:t>SOAP</w:t>
+      </w:r>
+    </w:p>
+    <w:p>
+      <w:pPr>
+        <w:pStyle w:val="ListParagraph"/>
+        <w:numPr>
+          <w:ilvl w:val="1"/>
+          <w:numId w:val="1"/>
+        </w:numPr>
+        <w:rPr>
+          <w:rFonts w:asciiTheme="majorBidi" w:hAnsiTheme="majorBidi" w:cstheme="majorBidi"/>
+          <w:sz w:val="24"/>
+          <w:szCs w:val="24"/>
+        </w:rPr>
+      </w:pPr>
+      <w:r>
+        <w:rPr>
+          <w:rFonts w:asciiTheme="majorBidi" w:hAnsiTheme="majorBidi" w:cstheme="majorBidi"/>
+          <w:sz w:val="24"/>
+          <w:szCs w:val="24"/>
+        </w:rPr>
+        <w:t>Simple</w:t>
+      </w:r>
+      <w:r>
+        <w:rPr>
+          <w:rFonts w:asciiTheme="majorBidi" w:hAnsiTheme="majorBidi" w:cstheme="majorBidi"/>
+          <w:sz w:val="24"/>
+          <w:szCs w:val="24"/>
+        </w:rPr>
+        <w:t xml:space="preserve"> Object </w:t>
+      </w:r>
+      <w:r>
+        <w:rPr>
+          <w:rFonts w:asciiTheme="majorBidi" w:hAnsiTheme="majorBidi" w:cstheme="majorBidi"/>
+          <w:sz w:val="24"/>
+          <w:szCs w:val="24"/>
+        </w:rPr>
+        <w:t xml:space="preserve">Access </w:t>
+      </w:r>
+      <w:r>
+        <w:rPr>
+          <w:rFonts w:asciiTheme="majorBidi" w:hAnsiTheme="majorBidi" w:cstheme="majorBidi"/>
+          <w:sz w:val="24"/>
+          <w:szCs w:val="24"/>
+        </w:rPr>
+        <w:t>Protocol</w:t>
+      </w:r>
+    </w:p>
+    <w:p>
+      <w:pPr>
+        <w:pStyle w:val="ListParagraph"/>
+        <w:numPr>
+          <w:ilvl w:val="0"/>
+          <w:numId w:val="1"/>
+        </w:numPr>
+        <w:rPr>
+          <w:rFonts w:asciiTheme="majorBidi" w:hAnsiTheme="majorBidi" w:cstheme="majorBidi"/>
+          <w:sz w:val="24"/>
+          <w:szCs w:val="24"/>
+        </w:rPr>
+      </w:pPr>
+      <w:r>
+        <w:rPr>
+          <w:rFonts w:asciiTheme="majorBidi" w:hAnsiTheme="majorBidi" w:cstheme="majorBidi"/>
+          <w:sz w:val="24"/>
+          <w:szCs w:val="24"/>
+        </w:rPr>
         <w:t>Benefits of loosely coupling</w:t>
       </w:r>
     </w:p>
@@ -191,6 +453,208 @@
           <w:szCs w:val="24"/>
         </w:rPr>
       </w:pPr>
+      <w:r>
+        <w:rPr>
+          <w:rFonts w:asciiTheme="majorBidi" w:hAnsiTheme="majorBidi" w:cstheme="majorBidi"/>
+          <w:sz w:val="24"/>
+          <w:szCs w:val="24"/>
+        </w:rPr>
+        <w:t>Swagger &amp; open API practically synonymous</w:t>
+      </w:r>
+    </w:p>
+    <w:p>
+      <w:pPr>
+        <w:pStyle w:val="ListParagraph"/>
+        <w:numPr>
+          <w:ilvl w:val="1"/>
+          <w:numId w:val="1"/>
+        </w:numPr>
+        <w:rPr>
+          <w:rFonts w:asciiTheme="majorBidi" w:hAnsiTheme="majorBidi" w:cstheme="majorBidi"/>
+          <w:sz w:val="24"/>
+          <w:szCs w:val="24"/>
+        </w:rPr>
+      </w:pPr>
+      <w:r>
+        <w:rPr>
+          <w:rFonts w:asciiTheme="majorBidi" w:hAnsiTheme="majorBidi" w:cstheme="majorBidi"/>
+          <w:sz w:val="24"/>
+          <w:szCs w:val="24"/>
+        </w:rPr>
+        <w:t>Why?</w:t>
+      </w:r>
+    </w:p>
+    <w:p>
+      <w:pPr>
+        <w:pStyle w:val="ListParagraph"/>
+        <w:numPr>
+          <w:ilvl w:val="0"/>
+          <w:numId w:val="1"/>
+        </w:numPr>
+        <w:rPr>
+          <w:rFonts w:asciiTheme="majorBidi" w:hAnsiTheme="majorBidi" w:cstheme="majorBidi"/>
+          <w:sz w:val="24"/>
+          <w:szCs w:val="24"/>
+        </w:rPr>
+      </w:pPr>
+      <w:r>
+        <w:rPr>
+          <w:rFonts w:asciiTheme="majorBidi" w:hAnsiTheme="majorBidi" w:cstheme="majorBidi"/>
+          <w:sz w:val="24"/>
+          <w:szCs w:val="24"/>
+        </w:rPr>
+        <w:t>Copy</w:t>
+      </w:r>
+      <w:r>
+        <w:rPr>
+          <w:rFonts w:asciiTheme="majorBidi" w:hAnsiTheme="majorBidi" w:cstheme="majorBidi"/>
+          <w:sz w:val="24"/>
+          <w:szCs w:val="24"/>
+        </w:rPr>
+        <w:t xml:space="preserve"> </w:t>
+      </w:r>
+      <w:r>
+        <w:rPr>
+          <w:rFonts w:asciiTheme="majorBidi" w:hAnsiTheme="majorBidi" w:cstheme="majorBidi"/>
+          <w:sz w:val="24"/>
+          <w:szCs w:val="24"/>
+        </w:rPr>
+        <w:t>+Pasting Special from successful (200 level) API output allows you to create class objects of the JSON structure in VS</w:t>
+      </w:r>
+    </w:p>
+    <w:p>
+      <w:pPr>
+        <w:pStyle w:val="ListParagraph"/>
+        <w:numPr>
+          <w:ilvl w:val="0"/>
+          <w:numId w:val="1"/>
+        </w:numPr>
+        <w:rPr>
+          <w:rFonts w:asciiTheme="majorBidi" w:hAnsiTheme="majorBidi" w:cstheme="majorBidi"/>
+          <w:sz w:val="24"/>
+          <w:szCs w:val="24"/>
+        </w:rPr>
+      </w:pPr>
+      <w:r>
+        <w:rPr>
+          <w:rFonts w:asciiTheme="majorBidi" w:hAnsiTheme="majorBidi" w:cstheme="majorBidi"/>
+          <w:sz w:val="24"/>
+          <w:szCs w:val="24"/>
+        </w:rPr>
+        <w:t xml:space="preserve">Swagger also allows access to the JSON format </w:t>
+      </w:r>
+      <w:r>
+        <w:rPr>
+          <w:rFonts w:asciiTheme="majorBidi" w:hAnsiTheme="majorBidi" w:cstheme="majorBidi"/>
+          <w:sz w:val="24"/>
+          <w:szCs w:val="24"/>
+        </w:rPr>
+        <w:t>of the output</w:t>
+      </w:r>
+    </w:p>
+    <w:p>
+      <w:pPr>
+        <w:pStyle w:val="ListParagraph"/>
+        <w:numPr>
+          <w:ilvl w:val="1"/>
+          <w:numId w:val="1"/>
+        </w:numPr>
+        <w:rPr>
+          <w:rFonts w:asciiTheme="majorBidi" w:hAnsiTheme="majorBidi" w:cstheme="majorBidi"/>
+          <w:sz w:val="24"/>
+          <w:szCs w:val="24"/>
+        </w:rPr>
+      </w:pPr>
+      <w:r>
+        <w:rPr>
+          <w:rFonts w:asciiTheme="majorBidi" w:hAnsiTheme="majorBidi" w:cstheme="majorBidi"/>
+          <w:sz w:val="24"/>
+          <w:szCs w:val="24"/>
+        </w:rPr>
+        <w:t>This enables us to create clients</w:t>
+      </w:r>
+    </w:p>
+    <w:p>
+      <w:pPr>
+        <w:pStyle w:val="ListParagraph"/>
+        <w:numPr>
+          <w:ilvl w:val="0"/>
+          <w:numId w:val="1"/>
+        </w:numPr>
+        <w:rPr>
+          <w:rFonts w:asciiTheme="majorBidi" w:hAnsiTheme="majorBidi" w:cstheme="majorBidi"/>
+          <w:sz w:val="24"/>
+          <w:szCs w:val="24"/>
+        </w:rPr>
+      </w:pPr>
+      <w:r>
+        <w:rPr>
+          <w:rFonts w:asciiTheme="majorBidi" w:hAnsiTheme="majorBidi" w:cstheme="majorBidi"/>
+          <w:sz w:val="24"/>
+          <w:szCs w:val="24"/>
+        </w:rPr>
+        <w:t>Documenting REST APIs &amp;</w:t>
+      </w:r>
+      <w:r>
+        <w:rPr>
+          <w:rFonts w:asciiTheme="majorBidi" w:hAnsiTheme="majorBidi" w:cstheme="majorBidi"/>
+          <w:sz w:val="24"/>
+          <w:szCs w:val="24"/>
+        </w:rPr>
+        <w:t xml:space="preserve"> OPEN </w:t>
+      </w:r>
+      <w:r>
+        <w:rPr>
+          <w:rFonts w:asciiTheme="majorBidi" w:hAnsiTheme="majorBidi" w:cstheme="majorBidi"/>
+          <w:sz w:val="24"/>
+          <w:szCs w:val="24"/>
+        </w:rPr>
+        <w:t>OPI</w:t>
+      </w:r>
+    </w:p>
+    <w:p>
+      <w:pPr>
+        <w:pStyle w:val="ListParagraph"/>
+        <w:numPr>
+          <w:ilvl w:val="1"/>
+          <w:numId w:val="1"/>
+        </w:numPr>
+        <w:rPr>
+          <w:rFonts w:asciiTheme="majorBidi" w:hAnsiTheme="majorBidi" w:cstheme="majorBidi"/>
+          <w:sz w:val="24"/>
+          <w:szCs w:val="24"/>
+        </w:rPr>
+      </w:pPr>
+      <w:r>
+        <w:rPr>
+          <w:rFonts w:asciiTheme="majorBidi" w:hAnsiTheme="majorBidi" w:cstheme="majorBidi"/>
+          <w:sz w:val="24"/>
+          <w:szCs w:val="24"/>
+        </w:rPr>
+        <w:t>Swagger</w:t>
+      </w:r>
+    </w:p>
+    <w:p>
+      <w:pPr>
+        <w:pStyle w:val="ListParagraph"/>
+        <w:numPr>
+          <w:ilvl w:val="1"/>
+          <w:numId w:val="1"/>
+        </w:numPr>
+        <w:rPr>
+          <w:rFonts w:asciiTheme="majorBidi" w:hAnsiTheme="majorBidi" w:cstheme="majorBidi"/>
+          <w:sz w:val="24"/>
+          <w:szCs w:val="24"/>
+        </w:rPr>
+      </w:pPr>
+      <w:r>
+        <w:rPr>
+          <w:rFonts w:asciiTheme="majorBidi" w:hAnsiTheme="majorBidi" w:cstheme="majorBidi"/>
+          <w:sz w:val="24"/>
+          <w:szCs w:val="24"/>
+        </w:rPr>
+        <w:t>Postman</w:t>
+      </w:r>
     </w:p>
     <w:sectPr>
       <w:pgSz w:w="12240" w:h="15840"/>
@@ -226,7 +690,7 @@
         <w:ind w:left="1440" w:hanging="360"/>
       </w:pPr>
     </w:lvl>
-    <w:lvl w:ilvl="2" w:tplc="0409001B" w:tentative="1">
+    <w:lvl w:ilvl="2" w:tplc="0409001B">
       <w:start w:val="1"/>
       <w:numFmt w:val="lowerRoman"/>
       <w:lvlText w:val="%3."/>

</xml_diff>